<commit_message>
Added rich text file for document guide
Added document.rtf for people with out .docx readers.
</commit_message>
<xml_diff>
--- a/Document.docx
+++ b/Document.docx
@@ -153,10 +153,8 @@
         <w:r>
           <w:rPr>
             <w:rStyle w:val="Hyperlink"/>
-            <w:sz w:val="24"/>
-            <w:szCs w:val="24"/>
           </w:rPr>
-          <w:t>www.somethingfigureitout.com</w:t>
+          <w:t>https://github.com/MicahaelWallace30/MtsacGuideCode.git</w:t>
         </w:r>
       </w:hyperlink>
       <w:r>
@@ -327,22 +325,30 @@
           <w:sz w:val="24"/>
           <w:szCs w:val="24"/>
         </w:rPr>
-        <w:t>The whole idea of this book is to show you what you can do to control the robot. This is not an advanced guide of Vex Robotics.</w:t>
-      </w:r>
-    </w:p>
-    <w:p>
-      <w:pPr>
-        <w:rPr>
-          <w:sz w:val="24"/>
-          <w:szCs w:val="24"/>
-        </w:rPr>
-      </w:pPr>
-      <w:r>
-        <w:rPr>
-          <w:sz w:val="24"/>
-          <w:szCs w:val="24"/>
-        </w:rPr>
-        <w:t xml:space="preserve">The </w:t>
+        <w:t xml:space="preserve">The whole idea of this book is to show you what you can do to control the robot. This is not an advanced guide of Vex </w:t>
+      </w:r>
+      <w:proofErr w:type="spellStart"/>
+      <w:r>
+        <w:rPr>
+          <w:sz w:val="24"/>
+          <w:szCs w:val="24"/>
+        </w:rPr>
+        <w:t>Robotics.</w:t>
+      </w:r>
+      <w:r>
+        <w:rPr>
+          <w:sz w:val="24"/>
+          <w:szCs w:val="24"/>
+        </w:rPr>
+        <w:t>The</w:t>
+      </w:r>
+      <w:proofErr w:type="spellEnd"/>
+      <w:r>
+        <w:rPr>
+          <w:sz w:val="24"/>
+          <w:szCs w:val="24"/>
+        </w:rPr>
+        <w:t xml:space="preserve"> </w:t>
       </w:r>
       <w:proofErr w:type="spellStart"/>
       <w:r>
@@ -376,7 +382,17 @@
           <w:szCs w:val="32"/>
         </w:rPr>
         <w:lastRenderedPageBreak/>
-        <w:t>Problem_01:</w:t>
+        <w:t>Proble</w:t>
+      </w:r>
+      <w:bookmarkStart w:id="0" w:name="_GoBack"/>
+      <w:bookmarkEnd w:id="0"/>
+      <w:r>
+        <w:rPr>
+          <w:b/>
+          <w:sz w:val="32"/>
+          <w:szCs w:val="32"/>
+        </w:rPr>
+        <w:t>m_01:</w:t>
       </w:r>
     </w:p>
     <w:p>
@@ -7729,8 +7745,6 @@
         </w:rPr>
         <w:t>.</w:t>
       </w:r>
-      <w:bookmarkStart w:id="0" w:name="_GoBack"/>
-      <w:bookmarkEnd w:id="0"/>
     </w:p>
     <w:sectPr>
       <w:pgSz w:w="12240" w:h="15840"/>

</xml_diff>

<commit_message>
Added Programming Basics and RobotC setup
</commit_message>
<xml_diff>
--- a/Document.docx
+++ b/Document.docx
@@ -38,7 +38,21 @@
           <w:sz w:val="24"/>
           <w:szCs w:val="24"/>
         </w:rPr>
-        <w:t xml:space="preserve">Every problem is this tutorial will use the same drive function over and over again. The drive function you will be using is designed for an arcade style </w:t>
+        <w:t xml:space="preserve">Every problem </w:t>
+      </w:r>
+      <w:r>
+        <w:rPr>
+          <w:sz w:val="24"/>
+          <w:szCs w:val="24"/>
+        </w:rPr>
+        <w:t>in</w:t>
+      </w:r>
+      <w:r>
+        <w:rPr>
+          <w:sz w:val="24"/>
+          <w:szCs w:val="24"/>
+        </w:rPr>
+        <w:t xml:space="preserve"> this tutorial will use the same drive function over and over again. The drive function you will be using is designed for an arcade style </w:t>
       </w:r>
       <w:r>
         <w:rPr>
@@ -67,14 +81,154 @@
           <w:sz w:val="24"/>
           <w:szCs w:val="24"/>
         </w:rPr>
-        <w:t xml:space="preserve"> The drive function is take two arguments</w:t>
-      </w:r>
-      <w:r>
-        <w:rPr>
-          <w:sz w:val="24"/>
-          <w:szCs w:val="24"/>
-        </w:rPr>
-        <w:t xml:space="preserve"> throttle and steering. Throttle is used to control the speed and direction forward and backwards. Positive being forward and negative being backwards. The steering argument controls the speed and direction on which the robot will turn. Positive is to the right and negative is to the left. The reason the function is designed this way because it can be used to control the robot with a control. The controllers’ joy stick axis three and two are positive when pushed up and negative when pushed down. The controllers’ joy stick axis four and one are positive to the right and negative to the left. The functions signature is the following.</w:t>
+        <w:t xml:space="preserve"> The drive function</w:t>
+      </w:r>
+      <w:r>
+        <w:rPr>
+          <w:sz w:val="24"/>
+          <w:szCs w:val="24"/>
+        </w:rPr>
+        <w:t xml:space="preserve"> take</w:t>
+      </w:r>
+      <w:r>
+        <w:rPr>
+          <w:sz w:val="24"/>
+          <w:szCs w:val="24"/>
+        </w:rPr>
+        <w:t>s</w:t>
+      </w:r>
+      <w:r>
+        <w:rPr>
+          <w:sz w:val="24"/>
+          <w:szCs w:val="24"/>
+        </w:rPr>
+        <w:t xml:space="preserve"> two arguments</w:t>
+      </w:r>
+      <w:r>
+        <w:rPr>
+          <w:sz w:val="24"/>
+          <w:szCs w:val="24"/>
+        </w:rPr>
+        <w:t xml:space="preserve"> which is</w:t>
+      </w:r>
+      <w:r>
+        <w:rPr>
+          <w:sz w:val="24"/>
+          <w:szCs w:val="24"/>
+        </w:rPr>
+        <w:t xml:space="preserve"> throttle and steering. Throttle is used to </w:t>
+      </w:r>
+      <w:r>
+        <w:rPr>
+          <w:sz w:val="24"/>
+          <w:szCs w:val="24"/>
+        </w:rPr>
+        <w:t>control the speed of forward and backward movement while steering is to control the  sped of turning left and right</w:t>
+      </w:r>
+      <w:r>
+        <w:rPr>
+          <w:sz w:val="24"/>
+          <w:szCs w:val="24"/>
+        </w:rPr>
+        <w:t xml:space="preserve">. Positive being forward and negative being backwards. The steering argument controls the speed and direction on which the robot will turn. Positive is to the right and negative is to the left. The reason the function is designed this way </w:t>
+      </w:r>
+      <w:r>
+        <w:rPr>
+          <w:sz w:val="24"/>
+          <w:szCs w:val="24"/>
+        </w:rPr>
+        <w:t xml:space="preserve">is </w:t>
+      </w:r>
+      <w:r>
+        <w:rPr>
+          <w:sz w:val="24"/>
+          <w:szCs w:val="24"/>
+        </w:rPr>
+        <w:t>because it can be used to control the robot with a control</w:t>
+      </w:r>
+      <w:r>
+        <w:rPr>
+          <w:sz w:val="24"/>
+          <w:szCs w:val="24"/>
+        </w:rPr>
+        <w:t xml:space="preserve"> and for autonomous functions</w:t>
+      </w:r>
+      <w:r>
+        <w:rPr>
+          <w:sz w:val="24"/>
+          <w:szCs w:val="24"/>
+        </w:rPr>
+        <w:t xml:space="preserve">. The controllers’ joystick axis </w:t>
+      </w:r>
+      <w:r>
+        <w:rPr>
+          <w:sz w:val="24"/>
+          <w:szCs w:val="24"/>
+        </w:rPr>
+        <w:t xml:space="preserve">channel </w:t>
+      </w:r>
+      <w:r>
+        <w:rPr>
+          <w:sz w:val="24"/>
+          <w:szCs w:val="24"/>
+        </w:rPr>
+        <w:t>three and</w:t>
+      </w:r>
+      <w:r>
+        <w:rPr>
+          <w:sz w:val="24"/>
+          <w:szCs w:val="24"/>
+        </w:rPr>
+        <w:t xml:space="preserve"> channel</w:t>
+      </w:r>
+      <w:r>
+        <w:rPr>
+          <w:sz w:val="24"/>
+          <w:szCs w:val="24"/>
+        </w:rPr>
+        <w:t xml:space="preserve"> two are positive when pushed up and negative when pushed down. The controllers’ joystick axis </w:t>
+      </w:r>
+      <w:r>
+        <w:rPr>
+          <w:sz w:val="24"/>
+          <w:szCs w:val="24"/>
+        </w:rPr>
+        <w:t xml:space="preserve">channel </w:t>
+      </w:r>
+      <w:r>
+        <w:rPr>
+          <w:sz w:val="24"/>
+          <w:szCs w:val="24"/>
+        </w:rPr>
+        <w:t xml:space="preserve">four and </w:t>
+      </w:r>
+      <w:r>
+        <w:rPr>
+          <w:sz w:val="24"/>
+          <w:szCs w:val="24"/>
+        </w:rPr>
+        <w:t xml:space="preserve">channel </w:t>
+      </w:r>
+      <w:r>
+        <w:rPr>
+          <w:sz w:val="24"/>
+          <w:szCs w:val="24"/>
+        </w:rPr>
+        <w:t xml:space="preserve">one </w:t>
+      </w:r>
+      <w:r>
+        <w:rPr>
+          <w:sz w:val="24"/>
+          <w:szCs w:val="24"/>
+        </w:rPr>
+        <w:t>is</w:t>
+      </w:r>
+      <w:r>
+        <w:rPr>
+          <w:sz w:val="24"/>
+          <w:szCs w:val="24"/>
+        </w:rPr>
+        <w:t xml:space="preserve"> positive to the right and negative to the left. The functions signature is the following.</w:t>
       </w:r>
     </w:p>
     <w:p>
@@ -173,163 +327,68 @@
           <w:sz w:val="24"/>
           <w:szCs w:val="24"/>
         </w:rPr>
-        <w:t xml:space="preserve"> After you should look at the code to see how you can improve your code.</w:t>
-      </w:r>
-    </w:p>
-    <w:p>
-      <w:pPr>
-        <w:rPr>
-          <w:sz w:val="24"/>
-          <w:szCs w:val="24"/>
-        </w:rPr>
-      </w:pPr>
-      <w:r>
-        <w:rPr>
-          <w:sz w:val="24"/>
-          <w:szCs w:val="24"/>
-        </w:rPr>
-        <w:t>Because</w:t>
-      </w:r>
-      <w:r>
-        <w:rPr>
-          <w:sz w:val="24"/>
-          <w:szCs w:val="24"/>
-        </w:rPr>
-        <w:t xml:space="preserve"> the goal </w:t>
-      </w:r>
-      <w:r>
-        <w:rPr>
-          <w:sz w:val="24"/>
-          <w:szCs w:val="24"/>
-        </w:rPr>
-        <w:t xml:space="preserve">of this guide </w:t>
-      </w:r>
-      <w:r>
-        <w:rPr>
-          <w:sz w:val="24"/>
-          <w:szCs w:val="24"/>
-        </w:rPr>
-        <w:t>is to allow</w:t>
-      </w:r>
-      <w:r>
-        <w:rPr>
-          <w:sz w:val="24"/>
-          <w:szCs w:val="24"/>
-        </w:rPr>
-        <w:t xml:space="preserve"> any language or IDE to be used, </w:t>
-      </w:r>
-      <w:r>
-        <w:rPr>
-          <w:sz w:val="24"/>
-          <w:szCs w:val="24"/>
-        </w:rPr>
-        <w:t>I will not show you how to setup or wire the robots sensors</w:t>
-      </w:r>
-      <w:r>
-        <w:rPr>
-          <w:sz w:val="24"/>
-          <w:szCs w:val="24"/>
-        </w:rPr>
-        <w:t xml:space="preserve"> and motors.</w:t>
-      </w:r>
-      <w:r>
-        <w:rPr>
-          <w:sz w:val="24"/>
-          <w:szCs w:val="24"/>
-        </w:rPr>
-        <w:t xml:space="preserve"> There </w:t>
-      </w:r>
-      <w:r>
-        <w:rPr>
-          <w:sz w:val="24"/>
-          <w:szCs w:val="24"/>
-        </w:rPr>
-        <w:t>are</w:t>
-      </w:r>
-      <w:r>
-        <w:rPr>
-          <w:sz w:val="24"/>
-          <w:szCs w:val="24"/>
-        </w:rPr>
-        <w:t xml:space="preserve"> plenty of guides </w:t>
-      </w:r>
-      <w:r>
-        <w:rPr>
-          <w:sz w:val="24"/>
-          <w:szCs w:val="24"/>
-        </w:rPr>
-        <w:t xml:space="preserve">and people who can </w:t>
-      </w:r>
-      <w:r>
-        <w:rPr>
-          <w:sz w:val="24"/>
-          <w:szCs w:val="24"/>
-        </w:rPr>
-        <w:t>show this already.</w:t>
-      </w:r>
-      <w:r>
-        <w:rPr>
-          <w:sz w:val="24"/>
-          <w:szCs w:val="24"/>
-        </w:rPr>
-        <w:t xml:space="preserve"> I will show how to use some RobotC functions.</w:t>
-      </w:r>
-    </w:p>
-    <w:p>
-      <w:pPr>
-        <w:rPr>
-          <w:sz w:val="24"/>
-          <w:szCs w:val="24"/>
-        </w:rPr>
-      </w:pPr>
-      <w:r>
-        <w:rPr>
-          <w:sz w:val="24"/>
-          <w:szCs w:val="24"/>
-        </w:rPr>
-        <w:t>From here on out I will assume you understand basic computer programming and know something about robotics. If you do not know what a function is or even</w:t>
-      </w:r>
-      <w:r>
-        <w:rPr>
-          <w:sz w:val="24"/>
-          <w:szCs w:val="24"/>
-        </w:rPr>
-        <w:t xml:space="preserve"> </w:t>
-      </w:r>
-      <w:r>
-        <w:rPr>
-          <w:sz w:val="24"/>
-          <w:szCs w:val="24"/>
-        </w:rPr>
-        <w:t>you might be confused.</w:t>
-      </w:r>
-      <w:r>
-        <w:rPr>
-          <w:sz w:val="24"/>
-          <w:szCs w:val="24"/>
-        </w:rPr>
-        <w:t xml:space="preserve"> </w:t>
-      </w:r>
-      <w:r>
-        <w:rPr>
-          <w:sz w:val="24"/>
-          <w:szCs w:val="24"/>
-        </w:rPr>
-        <w:t>The whole idea of this book is to show you what you can do to control the robot. This is not an advanced guide of Vex Robotics.</w:t>
-      </w:r>
-      <w:r>
-        <w:rPr>
-          <w:sz w:val="24"/>
-          <w:szCs w:val="24"/>
-        </w:rPr>
-        <w:t xml:space="preserve"> </w:t>
-      </w:r>
+        <w:t xml:space="preserve"> After you </w:t>
+      </w:r>
+      <w:r>
+        <w:rPr>
+          <w:sz w:val="24"/>
+          <w:szCs w:val="24"/>
+        </w:rPr>
+        <w:t>can</w:t>
+      </w:r>
+      <w:r>
+        <w:rPr>
+          <w:sz w:val="24"/>
+          <w:szCs w:val="24"/>
+        </w:rPr>
+        <w:t xml:space="preserve"> look at the code to see how you can improve your code.</w:t>
+      </w:r>
+    </w:p>
+    <w:p>
+      <w:pPr>
+        <w:rPr>
+          <w:sz w:val="24"/>
+          <w:szCs w:val="24"/>
+        </w:rPr>
+      </w:pPr>
       <w:r>
         <w:rPr>
           <w:sz w:val="24"/>
           <w:szCs w:val="24"/>
         </w:rPr>
         <w:t>The Drive_Function.h file will grow and include more useable function over the course of this guide.</w:t>
+      </w:r>
+    </w:p>
+    <w:p>
+      <w:pPr>
+        <w:rPr>
+          <w:sz w:val="24"/>
+          <w:szCs w:val="24"/>
+        </w:rPr>
+      </w:pPr>
+      <w:r>
+        <w:rPr>
+          <w:sz w:val="24"/>
+          <w:szCs w:val="24"/>
+        </w:rPr>
+        <w:t>If you don’t know how to setup motors and sensors, what a variable is, how to create a loop, or what a function is open up the basic programming guide “Programming Basics”.</w:t>
+      </w:r>
+      <w:bookmarkStart w:id="0" w:name="_GoBack"/>
+      <w:bookmarkEnd w:id="0"/>
+    </w:p>
+    <w:p>
+      <w:pPr>
+        <w:rPr>
+          <w:sz w:val="24"/>
+          <w:szCs w:val="24"/>
+        </w:rPr>
+      </w:pPr>
+      <w:r>
+        <w:rPr>
+          <w:sz w:val="24"/>
+          <w:szCs w:val="24"/>
+        </w:rPr>
+        <w:br w:type="page"/>
       </w:r>
     </w:p>
     <w:p>
@@ -1337,8 +1396,6 @@
         </w:rPr>
         <w:t xml:space="preserve">use </w:t>
       </w:r>
-      <w:bookmarkStart w:id="0" w:name="_GoBack"/>
-      <w:bookmarkEnd w:id="0"/>
       <w:r>
         <w:rPr>
           <w:sz w:val="24"/>

</xml_diff>